<commit_message>
Finished work for lab, excercises for regex unsolved
</commit_message>
<xml_diff>
--- a/OS-L05-2017-PipesFiltersRegex.docx
+++ b/OS-L05-2017-PipesFiltersRegex.docx
@@ -16203,8 +16203,6 @@
         </w:rPr>
         <w:t>:</w:t>
       </w:r>
-      <w:bookmarkStart w:id="4" w:name="_GoBack"/>
-      <w:bookmarkEnd w:id="4"/>
     </w:p>
     <w:tbl>
       <w:tblPr>
@@ -16597,7 +16595,7 @@
           <w:lang w:val="mk-MK"/>
         </w:rPr>
       </w:pPr>
-      <w:bookmarkStart w:id="5" w:name="_Toc350706676"/>
+      <w:bookmarkStart w:id="4" w:name="_Toc350706676"/>
       <w:r>
         <w:rPr>
           <w:lang w:val="mk-MK"/>
@@ -16640,7 +16638,7 @@
         </w:rPr>
         <w:t>`</w:t>
       </w:r>
-      <w:bookmarkEnd w:id="5"/>
+      <w:bookmarkEnd w:id="4"/>
     </w:p>
     <w:p>
       <w:pPr>
@@ -17906,7 +17904,7 @@
           <w:lang w:val="mk-MK"/>
         </w:rPr>
       </w:pPr>
-      <w:bookmarkStart w:id="6" w:name="_Toc350706677"/>
+      <w:bookmarkStart w:id="5" w:name="_Toc350706677"/>
     </w:p>
     <w:p>
       <w:pPr>
@@ -17928,7 +17926,7 @@
         <w:lastRenderedPageBreak/>
         <w:t>За на час</w:t>
       </w:r>
-      <w:bookmarkEnd w:id="6"/>
+      <w:bookmarkEnd w:id="5"/>
     </w:p>
     <w:p>
       <w:pPr>
@@ -19766,7 +19764,22 @@
           <w:szCs w:val="24"/>
         </w:rPr>
         <w:lastRenderedPageBreak/>
-        <w:t>ls | grep [^\.txt]$ | wc -l | cat &gt;&gt; zad7.txt</w:t>
+        <w:t xml:space="preserve">ls | grep </w:t>
+      </w:r>
+      <w:r>
+        <w:rPr>
+          <w:sz w:val="24"/>
+          <w:szCs w:val="24"/>
+          <w:lang w:val="en-US"/>
+        </w:rPr>
+        <w:t xml:space="preserve">^d.* | </w:t>
+      </w:r>
+      <w:r>
+        <w:rPr>
+          <w:sz w:val="24"/>
+          <w:szCs w:val="24"/>
+        </w:rPr>
+        <w:t>wc -l | cat &gt;&gt; zad7.txt</w:t>
       </w:r>
     </w:p>
     <w:p>
@@ -20267,22 +20280,7 @@
           <w:sz w:val="24"/>
           <w:szCs w:val="24"/>
         </w:rPr>
-        <w:t>ls -l</w:t>
-      </w:r>
-      <w:r>
-        <w:rPr>
-          <w:sz w:val="24"/>
-          <w:szCs w:val="24"/>
-          <w:lang w:val="en-US"/>
-        </w:rPr>
-        <w:t xml:space="preserve"> </w:t>
-      </w:r>
-      <w:r>
-        <w:rPr>
-          <w:sz w:val="24"/>
-          <w:szCs w:val="24"/>
-        </w:rPr>
-        <w:t>| grep [^\s]\.txt | awk {'print $10'}</w:t>
+        <w:t>ls -l | grep ^-.* | awk {'print $10'} &gt;&gt; zad8.txt</w:t>
       </w:r>
     </w:p>
     <w:p>
@@ -20660,6 +20658,24 @@
     </w:p>
     <w:p>
       <w:pPr>
+        <w:shd w:val="clear" w:color="auto" w:fill="FFFFFF"/>
+        <w:spacing w:before="100" w:beforeAutospacing="1" w:after="100" w:afterAutospacing="1"/>
+        <w:ind w:left="720" w:right="456"/>
+        <w:rPr>
+          <w:sz w:val="24"/>
+          <w:szCs w:val="24"/>
+        </w:rPr>
+      </w:pPr>
+      <w:r>
+        <w:rPr>
+          <w:sz w:val="24"/>
+          <w:szCs w:val="24"/>
+        </w:rPr>
+        <w:t>ls -l | sed -e '/^-/d' | awk {'print $10;'} | sort &gt; zad9.txt</w:t>
+      </w:r>
+    </w:p>
+    <w:p>
+      <w:pPr>
         <w:numPr>
           <w:ilvl w:val="0"/>
           <w:numId w:val="15"/>
@@ -20954,6 +20970,39 @@
     </w:p>
     <w:p>
       <w:pPr>
+        <w:shd w:val="clear" w:color="auto" w:fill="FFFFFF"/>
+        <w:spacing w:before="100" w:beforeAutospacing="1" w:after="100" w:afterAutospacing="1"/>
+        <w:ind w:left="720" w:right="456"/>
+        <w:rPr>
+          <w:sz w:val="24"/>
+          <w:szCs w:val="24"/>
+        </w:rPr>
+      </w:pPr>
+      <w:r>
+        <w:rPr>
+          <w:sz w:val="24"/>
+          <w:szCs w:val="24"/>
+        </w:rPr>
+        <w:t>ls -l | grep '..w.*' | awk {'print $10</w:t>
+      </w:r>
+      <w:r>
+        <w:rPr>
+          <w:sz w:val="24"/>
+          <w:szCs w:val="24"/>
+          <w:lang w:val="en-US"/>
+        </w:rPr>
+        <w:t>;</w:t>
+      </w:r>
+      <w:r>
+        <w:rPr>
+          <w:sz w:val="24"/>
+          <w:szCs w:val="24"/>
+        </w:rPr>
+        <w:t>'} &gt; zad10.txt</w:t>
+      </w:r>
+    </w:p>
+    <w:p>
+      <w:pPr>
         <w:numPr>
           <w:ilvl w:val="0"/>
           <w:numId w:val="15"/>
@@ -21295,6 +21344,24 @@
     </w:p>
     <w:p>
       <w:pPr>
+        <w:shd w:val="clear" w:color="auto" w:fill="FFFFFF"/>
+        <w:spacing w:before="100" w:beforeAutospacing="1" w:after="100" w:afterAutospacing="1"/>
+        <w:ind w:left="720" w:right="456"/>
+        <w:rPr>
+          <w:sz w:val="24"/>
+          <w:szCs w:val="24"/>
+        </w:rPr>
+      </w:pPr>
+      <w:r>
+        <w:rPr>
+          <w:sz w:val="24"/>
+          <w:szCs w:val="24"/>
+        </w:rPr>
+        <w:t>who | grep 1....5 | awk {'print $1, $4;'} | sort &gt; zad11.txt</w:t>
+      </w:r>
+    </w:p>
+    <w:p>
+      <w:pPr>
         <w:numPr>
           <w:ilvl w:val="0"/>
           <w:numId w:val="15"/>
@@ -21598,6 +21665,48 @@
         <w:softHyphen/>
         <w:t>ник.</w:t>
       </w:r>
+    </w:p>
+    <w:p>
+      <w:pPr>
+        <w:shd w:val="clear" w:color="auto" w:fill="FFFFFF"/>
+        <w:spacing w:before="100" w:beforeAutospacing="1" w:after="100" w:afterAutospacing="1"/>
+        <w:ind w:left="720" w:right="456"/>
+        <w:rPr>
+          <w:sz w:val="24"/>
+          <w:szCs w:val="24"/>
+          <w:lang w:val="en-US"/>
+        </w:rPr>
+      </w:pPr>
+      <w:r>
+        <w:rPr>
+          <w:sz w:val="24"/>
+          <w:szCs w:val="24"/>
+          <w:lang w:val="en-US"/>
+        </w:rPr>
+        <w:t>mkdir zadaci</w:t>
+      </w:r>
+    </w:p>
+    <w:p>
+      <w:pPr>
+        <w:shd w:val="clear" w:color="auto" w:fill="FFFFFF"/>
+        <w:spacing w:before="100" w:beforeAutospacing="1" w:after="100" w:afterAutospacing="1"/>
+        <w:ind w:left="720" w:right="456"/>
+        <w:rPr>
+          <w:sz w:val="24"/>
+          <w:szCs w:val="24"/>
+          <w:lang w:val="en-US"/>
+        </w:rPr>
+      </w:pPr>
+      <w:r>
+        <w:rPr>
+          <w:sz w:val="24"/>
+          <w:szCs w:val="24"/>
+          <w:lang w:val="en-US"/>
+        </w:rPr>
+        <w:t>cp zad*.txt zadaci</w:t>
+      </w:r>
+      <w:bookmarkStart w:id="6" w:name="_GoBack"/>
+      <w:bookmarkEnd w:id="6"/>
     </w:p>
     <w:p>
       <w:pPr>
@@ -21879,6 +21988,7 @@
           <w:sz w:val="24"/>
           <w:szCs w:val="24"/>
         </w:rPr>
+        <w:lastRenderedPageBreak/>
         <w:t>Би</w:t>
       </w:r>
       <w:r>
@@ -22672,7 +22782,6 @@
           <w:sz w:val="24"/>
           <w:szCs w:val="24"/>
         </w:rPr>
-        <w:lastRenderedPageBreak/>
         <w:t>Збо</w:t>
       </w:r>
       <w:r>
@@ -26210,7 +26319,7 @@
 </file>
 
 <file path=customXml/itemProps1.xml><?xml version="1.0" encoding="utf-8"?>
-<ds:datastoreItem xmlns:ds="http://schemas.openxmlformats.org/officeDocument/2006/customXml" ds:itemID="{219D5B5C-A6ED-420B-89EC-779E7EFCFE65}">
+<ds:datastoreItem xmlns:ds="http://schemas.openxmlformats.org/officeDocument/2006/customXml" ds:itemID="{9FF4D638-B29D-46DB-9680-FE46DCD5AC36}">
   <ds:schemaRefs>
     <ds:schemaRef ds:uri="http://schemas.openxmlformats.org/officeDocument/2006/bibliography"/>
   </ds:schemaRefs>

</xml_diff>